<commit_message>
Combinaison des deux parties du rapport du lab 3 de sécurité
</commit_message>
<xml_diff>
--- a/INF4420A - Sécurité informatique/TP3/Travail pratique 3.docx
+++ b/INF4420A - Sécurité informatique/TP3/Travail pratique 3.docx
@@ -10,6 +10,7 @@
           <w:sz w:val="40"/>
           <w:szCs w:val="40"/>
           <w:u w:val="single"/>
+          <w:lang w:val="fr-CA"/>
         </w:rPr>
       </w:pPr>
       <w:bookmarkStart w:id="0" w:name="_Hlk505434039"/>
@@ -17,7 +18,7 @@
       <w:r>
         <w:rPr>
           <w:noProof/>
-          <w:lang w:val="en-US"/>
+          <w:lang w:val="fr-CA"/>
         </w:rPr>
         <w:drawing>
           <wp:inline distT="0" distB="0" distL="0" distR="0" wp14:anchorId="2B27E6C3" wp14:editId="34CC9B5C">
@@ -37,7 +38,7 @@
                     </pic:cNvPicPr>
                   </pic:nvPicPr>
                   <pic:blipFill>
-                    <a:blip r:embed="rId4" cstate="print"/>
+                    <a:blip r:embed="rId5" cstate="print"/>
                     <a:srcRect/>
                     <a:stretch>
                       <a:fillRect/>
@@ -72,6 +73,7 @@
           <w:sz w:val="40"/>
           <w:szCs w:val="40"/>
           <w:u w:val="single"/>
+          <w:lang w:val="fr-CA"/>
         </w:rPr>
       </w:pPr>
     </w:p>
@@ -83,6 +85,7 @@
           <w:sz w:val="40"/>
           <w:szCs w:val="40"/>
           <w:u w:val="single"/>
+          <w:lang w:val="fr-CA"/>
         </w:rPr>
       </w:pPr>
     </w:p>
@@ -173,48 +176,58 @@
           <w:szCs w:val="40"/>
           <w:lang w:val="fr-CA"/>
         </w:rPr>
-        <w:t>B</w:t>
-      </w:r>
+        <w:t>Bresteau</w:t>
+      </w:r>
+      <w:proofErr w:type="spellEnd"/>
       <w:r>
         <w:rPr>
           <w:sz w:val="40"/>
           <w:szCs w:val="40"/>
           <w:lang w:val="fr-CA"/>
         </w:rPr>
-        <w:t>resteau</w:t>
-      </w:r>
-      <w:proofErr w:type="spellEnd"/>
-      <w:r>
+        <w:br/>
+        <w:t>INF4420A Sécurité informatique</w:t>
+      </w:r>
+    </w:p>
+    <w:p>
+      <w:pPr>
+        <w:spacing w:line="240" w:lineRule="auto"/>
+        <w:jc w:val="center"/>
         <w:rPr>
           <w:sz w:val="40"/>
           <w:szCs w:val="40"/>
           <w:lang w:val="fr-CA"/>
         </w:rPr>
-        <w:br/>
-      </w:r>
-      <w:r>
+      </w:pPr>
+    </w:p>
+    <w:p>
+      <w:pPr>
+        <w:spacing w:line="240" w:lineRule="auto"/>
+        <w:jc w:val="center"/>
         <w:rPr>
           <w:sz w:val="40"/>
           <w:szCs w:val="40"/>
           <w:lang w:val="fr-CA"/>
         </w:rPr>
-        <w:t>INF4420A</w:t>
-      </w:r>
-      <w:r>
+      </w:pPr>
+    </w:p>
+    <w:p>
+      <w:pPr>
+        <w:spacing w:line="240" w:lineRule="auto"/>
+        <w:jc w:val="center"/>
         <w:rPr>
           <w:sz w:val="40"/>
           <w:szCs w:val="40"/>
           <w:lang w:val="fr-CA"/>
         </w:rPr>
-        <w:t xml:space="preserve"> </w:t>
-      </w:r>
+      </w:pPr>
       <w:r>
         <w:rPr>
           <w:sz w:val="40"/>
           <w:szCs w:val="40"/>
           <w:lang w:val="fr-CA"/>
         </w:rPr>
-        <w:t>Sécurité informatique</w:t>
+        <w:t>Fait par :</w:t>
       </w:r>
     </w:p>
     <w:p>
@@ -227,6 +240,32 @@
           <w:lang w:val="fr-CA"/>
         </w:rPr>
       </w:pPr>
+      <w:r>
+        <w:rPr>
+          <w:sz w:val="40"/>
+          <w:szCs w:val="40"/>
+          <w:lang w:val="fr-CA"/>
+        </w:rPr>
+        <w:t>Étienne Asselin 1773922</w:t>
+      </w:r>
+      <w:r>
+        <w:rPr>
+          <w:sz w:val="40"/>
+          <w:szCs w:val="40"/>
+          <w:lang w:val="fr-CA"/>
+        </w:rPr>
+        <w:br/>
+        <w:t>Vincent Rodier 1744784</w:t>
+      </w:r>
+      <w:r>
+        <w:rPr>
+          <w:sz w:val="40"/>
+          <w:szCs w:val="40"/>
+          <w:lang w:val="fr-CA"/>
+        </w:rPr>
+        <w:br/>
+        <w:t>Groupe laboratoire B1-9</w:t>
+      </w:r>
     </w:p>
     <w:p>
       <w:pPr>
@@ -249,32 +288,31 @@
           <w:lang w:val="fr-CA"/>
         </w:rPr>
       </w:pPr>
-      <w:r>
+    </w:p>
+    <w:p>
+      <w:pPr>
+        <w:jc w:val="center"/>
         <w:rPr>
           <w:sz w:val="40"/>
           <w:szCs w:val="40"/>
           <w:lang w:val="fr-CA"/>
         </w:rPr>
-        <w:t>Fait par :</w:t>
-      </w:r>
-    </w:p>
-    <w:p>
-      <w:pPr>
-        <w:spacing w:line="240" w:lineRule="auto"/>
-        <w:jc w:val="center"/>
+      </w:pPr>
+      <w:r>
         <w:rPr>
           <w:sz w:val="40"/>
           <w:szCs w:val="40"/>
           <w:lang w:val="fr-CA"/>
         </w:rPr>
-      </w:pPr>
+        <w:t xml:space="preserve">Le vendredi </w:t>
+      </w:r>
       <w:r>
         <w:rPr>
           <w:sz w:val="40"/>
           <w:szCs w:val="40"/>
           <w:lang w:val="fr-CA"/>
         </w:rPr>
-        <w:t>Étienne Asselin 1773922</w:t>
+        <w:t>30</w:t>
       </w:r>
       <w:r>
         <w:rPr>
@@ -282,8 +320,7 @@
           <w:szCs w:val="40"/>
           <w:lang w:val="fr-CA"/>
         </w:rPr>
-        <w:br/>
-        <w:t>Vincent Rodier 1744784</w:t>
+        <w:t xml:space="preserve"> </w:t>
       </w:r>
       <w:r>
         <w:rPr>
@@ -291,8 +328,7 @@
           <w:szCs w:val="40"/>
           <w:lang w:val="fr-CA"/>
         </w:rPr>
-        <w:br/>
-        <w:t>Groupe</w:t>
+        <w:t>mars</w:t>
       </w:r>
       <w:r>
         <w:rPr>
@@ -300,7 +336,7 @@
           <w:szCs w:val="40"/>
           <w:lang w:val="fr-CA"/>
         </w:rPr>
-        <w:t xml:space="preserve"> laboratoire</w:t>
+        <w:t xml:space="preserve"> 2018</w:t>
       </w:r>
       <w:r>
         <w:rPr>
@@ -308,102 +344,6 @@
           <w:szCs w:val="40"/>
           <w:lang w:val="fr-CA"/>
         </w:rPr>
-        <w:t xml:space="preserve"> </w:t>
-      </w:r>
-      <w:r>
-        <w:rPr>
-          <w:sz w:val="40"/>
-          <w:szCs w:val="40"/>
-          <w:lang w:val="fr-CA"/>
-        </w:rPr>
-        <w:t>B1-9</w:t>
-      </w:r>
-    </w:p>
-    <w:p>
-      <w:pPr>
-        <w:spacing w:line="240" w:lineRule="auto"/>
-        <w:jc w:val="center"/>
-        <w:rPr>
-          <w:sz w:val="40"/>
-          <w:szCs w:val="40"/>
-          <w:lang w:val="fr-CA"/>
-        </w:rPr>
-      </w:pPr>
-    </w:p>
-    <w:p>
-      <w:pPr>
-        <w:spacing w:line="240" w:lineRule="auto"/>
-        <w:jc w:val="center"/>
-        <w:rPr>
-          <w:sz w:val="40"/>
-          <w:szCs w:val="40"/>
-          <w:lang w:val="fr-CA"/>
-        </w:rPr>
-      </w:pPr>
-    </w:p>
-    <w:p>
-      <w:pPr>
-        <w:jc w:val="center"/>
-        <w:rPr>
-          <w:sz w:val="40"/>
-          <w:szCs w:val="40"/>
-          <w:lang w:val="fr-CA"/>
-        </w:rPr>
-      </w:pPr>
-      <w:r>
-        <w:rPr>
-          <w:sz w:val="40"/>
-          <w:szCs w:val="40"/>
-          <w:lang w:val="fr-CA"/>
-        </w:rPr>
-        <w:t xml:space="preserve">Le vendredi </w:t>
-      </w:r>
-      <w:r>
-        <w:rPr>
-          <w:sz w:val="40"/>
-          <w:szCs w:val="40"/>
-          <w:lang w:val="fr-CA"/>
-        </w:rPr>
-        <w:t>30</w:t>
-      </w:r>
-      <w:r>
-        <w:rPr>
-          <w:sz w:val="40"/>
-          <w:szCs w:val="40"/>
-          <w:lang w:val="fr-CA"/>
-        </w:rPr>
-        <w:t xml:space="preserve"> </w:t>
-      </w:r>
-      <w:r>
-        <w:rPr>
-          <w:sz w:val="40"/>
-          <w:szCs w:val="40"/>
-          <w:lang w:val="fr-CA"/>
-        </w:rPr>
-        <w:t>mars</w:t>
-      </w:r>
-      <w:r>
-        <w:rPr>
-          <w:sz w:val="40"/>
-          <w:szCs w:val="40"/>
-          <w:lang w:val="fr-CA"/>
-        </w:rPr>
-        <w:t xml:space="preserve"> 201</w:t>
-      </w:r>
-      <w:r>
-        <w:rPr>
-          <w:sz w:val="40"/>
-          <w:szCs w:val="40"/>
-          <w:lang w:val="fr-CA"/>
-        </w:rPr>
-        <w:t>8</w:t>
-      </w:r>
-      <w:r>
-        <w:rPr>
-          <w:sz w:val="40"/>
-          <w:szCs w:val="40"/>
-          <w:lang w:val="fr-CA"/>
-        </w:rPr>
         <w:br/>
         <w:t>École Polytechnique de Montréal</w:t>
       </w:r>
@@ -440,25 +380,7 @@
         <w:rPr>
           <w:lang w:val="fr-CA"/>
         </w:rPr>
-        <w:t>Faites un schéma de</w:t>
-      </w:r>
-      <w:r>
-        <w:rPr>
-          <w:lang w:val="fr-CA"/>
-        </w:rPr>
-        <w:t xml:space="preserve"> </w:t>
-      </w:r>
-      <w:r>
-        <w:rPr>
-          <w:lang w:val="fr-CA"/>
-        </w:rPr>
-        <w:t>ce réseau le plus complet possible (machines, adresses IP, ports</w:t>
-      </w:r>
-      <w:r>
-        <w:rPr>
-          <w:lang w:val="fr-CA"/>
-        </w:rPr>
-        <w:t xml:space="preserve"> ouverts et services utiles)</w:t>
+        <w:t>Faites un schéma de ce réseau le plus complet possible (machines, adresses IP, ports ouverts et services utiles)</w:t>
       </w:r>
     </w:p>
     <w:p>
@@ -470,6 +392,7 @@
       <w:r>
         <w:rPr>
           <w:noProof/>
+          <w:lang w:val="fr-CA"/>
         </w:rPr>
         <w:drawing>
           <wp:inline distT="0" distB="0" distL="0" distR="0" wp14:anchorId="7A1D86CA" wp14:editId="68ECE22D">
@@ -487,7 +410,7 @@
                     <pic:cNvPicPr/>
                   </pic:nvPicPr>
                   <pic:blipFill>
-                    <a:blip r:embed="rId5"/>
+                    <a:blip r:embed="rId6"/>
                     <a:stretch>
                       <a:fillRect/>
                     </a:stretch>
@@ -560,13 +483,7 @@
         <w:rPr>
           <w:lang w:val="fr-CA"/>
         </w:rPr>
-        <w:t xml:space="preserve"> </w:t>
-      </w:r>
-      <w:r>
-        <w:rPr>
-          <w:lang w:val="fr-CA"/>
-        </w:rPr>
-        <w:t>dans le dossier /</w:t>
+        <w:t xml:space="preserve"> dans le dossier /</w:t>
       </w:r>
       <w:proofErr w:type="spellStart"/>
       <w:r>
@@ -620,6 +537,7 @@
       <w:r>
         <w:rPr>
           <w:noProof/>
+          <w:lang w:val="fr-CA"/>
         </w:rPr>
         <w:drawing>
           <wp:inline distT="0" distB="0" distL="0" distR="0">
@@ -639,7 +557,7 @@
                     </pic:cNvPicPr>
                   </pic:nvPicPr>
                   <pic:blipFill>
-                    <a:blip r:embed="rId6">
+                    <a:blip r:embed="rId7">
                       <a:extLst>
                         <a:ext uri="{28A0092B-C50C-407E-A947-70E740481C1C}">
                           <a14:useLocalDpi xmlns:a14="http://schemas.microsoft.com/office/drawing/2010/main" val="0"/>
@@ -1005,19 +923,7 @@
         <w:rPr>
           <w:lang w:val="fr-CA"/>
         </w:rPr>
-        <w:t>t</w:t>
-      </w:r>
-      <w:r>
-        <w:rPr>
-          <w:lang w:val="fr-CA"/>
-        </w:rPr>
-        <w:t>ransférer la demande à un autre système</w:t>
-      </w:r>
-      <w:r>
-        <w:rPr>
-          <w:lang w:val="fr-CA"/>
-        </w:rPr>
-        <w:t xml:space="preserve"> (192.168.211.3)</w:t>
+        <w:t>transférer la demande à un autre système (192.168.211.3)</w:t>
       </w:r>
       <w:r>
         <w:rPr>
@@ -1061,101 +967,912 @@
           <w:lang w:val="fr-CA"/>
         </w:rPr>
         <w:t>vient</w:t>
+      </w:r>
+      <w:r>
+        <w:rPr>
+          <w:lang w:val="fr-CA"/>
+        </w:rPr>
+        <w:t xml:space="preserve"> de l’extérieur du réseau privée.</w:t>
+      </w:r>
+    </w:p>
+    <w:p>
+      <w:pPr>
+        <w:rPr>
+          <w:lang w:val="fr-CA"/>
+        </w:rPr>
+      </w:pPr>
+      <w:r>
+        <w:rPr>
+          <w:lang w:val="fr-CA"/>
+        </w:rPr>
+        <w:t xml:space="preserve">DEST : Pour la </w:t>
+      </w:r>
+      <w:r>
+        <w:rPr>
+          <w:lang w:val="fr-CA"/>
+        </w:rPr>
+        <w:t xml:space="preserve">destination </w:t>
+      </w:r>
+      <w:proofErr w:type="spellStart"/>
+      <w:r>
+        <w:rPr>
+          <w:lang w:val="fr-CA"/>
+        </w:rPr>
+        <w:t>dmz</w:t>
+      </w:r>
+      <w:proofErr w:type="spellEnd"/>
+      <w:r>
+        <w:rPr>
+          <w:lang w:val="fr-CA"/>
+        </w:rPr>
+        <w:t xml:space="preserve"> :192.168.211.3, le but de </w:t>
+      </w:r>
+      <w:proofErr w:type="spellStart"/>
+      <w:r>
+        <w:rPr>
+          <w:lang w:val="fr-CA"/>
+        </w:rPr>
+        <w:t>dmz</w:t>
+      </w:r>
+      <w:proofErr w:type="spellEnd"/>
+      <w:r>
+        <w:rPr>
+          <w:lang w:val="fr-CA"/>
+        </w:rPr>
+        <w:t xml:space="preserve"> est d’isoler les systèmes du réseau local des serveurs qui sont exposés sur internet. Ainsi, si un des serveurs est compromis, il reste encore un firewall ente le système compromis et les systèmes locaux.</w:t>
+      </w:r>
+    </w:p>
+    <w:p>
+      <w:pPr>
+        <w:rPr>
+          <w:lang w:val="fr-CA"/>
+        </w:rPr>
+      </w:pPr>
+      <w:r>
+        <w:rPr>
+          <w:lang w:val="fr-CA"/>
+        </w:rPr>
+        <w:t>PROTO : Signifie le protocole de communication soit TCP ou UDP.</w:t>
+      </w:r>
+    </w:p>
+    <w:p>
+      <w:pPr>
+        <w:rPr>
+          <w:lang w:val="fr-CA"/>
+        </w:rPr>
+      </w:pPr>
+      <w:r>
+        <w:rPr>
+          <w:lang w:val="fr-CA"/>
+        </w:rPr>
+        <w:t>D-PORT : Signifie le port de destination.</w:t>
+      </w:r>
+    </w:p>
+    <w:p>
+      <w:pPr>
+        <w:rPr>
+          <w:lang w:val="fr-CA"/>
+        </w:rPr>
+      </w:pPr>
+      <w:r>
+        <w:rPr>
+          <w:lang w:val="fr-CA"/>
+        </w:rPr>
+        <w:br w:type="page"/>
+      </w:r>
+    </w:p>
+    <w:p>
+      <w:pPr>
+        <w:pStyle w:val="Titre1"/>
+        <w:spacing w:after="240"/>
+        <w:rPr>
+          <w:lang w:val="fr-CA"/>
+        </w:rPr>
+      </w:pPr>
+      <w:r>
+        <w:rPr>
+          <w:lang w:val="fr-CA"/>
+        </w:rPr>
+        <w:lastRenderedPageBreak/>
+        <w:t>Question 2</w:t>
+      </w:r>
+    </w:p>
+    <w:p>
+      <w:pPr>
+        <w:pStyle w:val="Titre2"/>
+        <w:rPr>
+          <w:lang w:val="fr-CA"/>
+        </w:rPr>
+      </w:pPr>
+      <w:r>
+        <w:rPr>
+          <w:lang w:val="fr-CA"/>
+        </w:rPr>
+        <w:t xml:space="preserve">A - </w:t>
+      </w:r>
+      <w:r>
+        <w:rPr>
+          <w:lang w:val="fr-CA"/>
+        </w:rPr>
+        <w:t>À quelle adresse IP correspondent le domaine secsi.com et le serveur mail mail.secsi.com</w:t>
+      </w:r>
+    </w:p>
+    <w:p>
+      <w:pPr>
+        <w:pStyle w:val="Paragraphedeliste"/>
+        <w:jc w:val="both"/>
+        <w:rPr>
+          <w:lang w:val="fr-CA"/>
+        </w:rPr>
+      </w:pPr>
+    </w:p>
+    <w:p>
+      <w:pPr>
+        <w:jc w:val="both"/>
+        <w:rPr>
+          <w:lang w:val="fr-CA"/>
+        </w:rPr>
+      </w:pPr>
+      <w:r>
+        <w:rPr>
+          <w:lang w:val="fr-CA"/>
+        </w:rPr>
+        <w:t>L’adresse IP de correspondant au domaine secsi.com est le même que le celui du serveur mail mail.secsi.com soit 123.45.67.4.</w:t>
+      </w:r>
+    </w:p>
+    <w:p>
+      <w:pPr>
+        <w:rPr>
+          <w:lang w:val="fr-CA"/>
+        </w:rPr>
+      </w:pPr>
+      <w:r>
+        <w:rPr>
+          <w:noProof/>
+          <w:lang w:val="fr-CA"/>
+        </w:rPr>
+        <w:drawing>
+          <wp:inline distT="0" distB="0" distL="0" distR="0">
+            <wp:extent cx="5337810" cy="3179445"/>
+            <wp:effectExtent l="0" t="0" r="0" b="1905"/>
+            <wp:docPr id="9" name="Image 9"/>
+            <wp:cNvGraphicFramePr>
+              <a:graphicFrameLocks xmlns:a="http://schemas.openxmlformats.org/drawingml/2006/main" noChangeAspect="1"/>
+            </wp:cNvGraphicFramePr>
+            <a:graphic xmlns:a="http://schemas.openxmlformats.org/drawingml/2006/main">
+              <a:graphicData uri="http://schemas.openxmlformats.org/drawingml/2006/picture">
+                <pic:pic xmlns:pic="http://schemas.openxmlformats.org/drawingml/2006/picture">
+                  <pic:nvPicPr>
+                    <pic:cNvPr id="0" name="Image 1"/>
+                    <pic:cNvPicPr>
+                      <a:picLocks noChangeAspect="1" noChangeArrowheads="1"/>
+                    </pic:cNvPicPr>
+                  </pic:nvPicPr>
+                  <pic:blipFill>
+                    <a:blip r:embed="rId8">
+                      <a:extLst>
+                        <a:ext uri="{28A0092B-C50C-407E-A947-70E740481C1C}">
+                          <a14:useLocalDpi xmlns:a14="http://schemas.microsoft.com/office/drawing/2010/main" val="0"/>
+                        </a:ext>
+                      </a:extLst>
+                    </a:blip>
+                    <a:srcRect/>
+                    <a:stretch>
+                      <a:fillRect/>
+                    </a:stretch>
+                  </pic:blipFill>
+                  <pic:spPr bwMode="auto">
+                    <a:xfrm>
+                      <a:off x="0" y="0"/>
+                      <a:ext cx="5337810" cy="3179445"/>
+                    </a:xfrm>
+                    <a:prstGeom prst="rect">
+                      <a:avLst/>
+                    </a:prstGeom>
+                    <a:noFill/>
+                    <a:ln>
+                      <a:noFill/>
+                    </a:ln>
+                  </pic:spPr>
+                </pic:pic>
+              </a:graphicData>
+            </a:graphic>
+          </wp:inline>
+        </w:drawing>
+      </w:r>
+    </w:p>
+    <w:p>
+      <w:pPr>
+        <w:pStyle w:val="Paragraphedeliste"/>
+        <w:rPr>
+          <w:lang w:val="fr-CA"/>
+        </w:rPr>
+      </w:pPr>
+    </w:p>
+    <w:p>
+      <w:pPr>
+        <w:pStyle w:val="Titre2"/>
+        <w:rPr>
+          <w:lang w:val="fr-CA"/>
+        </w:rPr>
+      </w:pPr>
+      <w:r>
+        <w:rPr>
+          <w:lang w:val="fr-CA"/>
+        </w:rPr>
+        <w:t xml:space="preserve">B - </w:t>
+      </w:r>
+      <w:r>
+        <w:rPr>
+          <w:lang w:val="fr-CA"/>
+        </w:rPr>
+        <w:t>Lancez la commande « </w:t>
+      </w:r>
+      <w:proofErr w:type="spellStart"/>
+      <w:r>
+        <w:rPr>
+          <w:lang w:val="fr-CA"/>
+        </w:rPr>
+        <w:t>nmap</w:t>
+      </w:r>
+      <w:proofErr w:type="spellEnd"/>
+      <w:r>
+        <w:rPr>
+          <w:lang w:val="fr-CA"/>
+        </w:rPr>
+        <w:t xml:space="preserve"> –</w:t>
+      </w:r>
+      <w:proofErr w:type="spellStart"/>
+      <w:r>
+        <w:rPr>
+          <w:lang w:val="fr-CA"/>
+        </w:rPr>
+        <w:t>sT</w:t>
+      </w:r>
+      <w:proofErr w:type="spellEnd"/>
+      <w:r>
+        <w:rPr>
+          <w:lang w:val="fr-CA"/>
+        </w:rPr>
+        <w:t xml:space="preserve"> 192.168.211-</w:t>
+      </w:r>
+      <w:proofErr w:type="gramStart"/>
+      <w:r>
+        <w:rPr>
+          <w:lang w:val="fr-CA"/>
+        </w:rPr>
+        <w:t>214.*</w:t>
+      </w:r>
+      <w:proofErr w:type="gramEnd"/>
+      <w:r>
+        <w:rPr>
+          <w:lang w:val="fr-CA"/>
+        </w:rPr>
+        <w:t xml:space="preserve"> 123.45.67.* --open » en tant qu’utilisateur </w:t>
+      </w:r>
+      <w:proofErr w:type="spellStart"/>
+      <w:r>
+        <w:rPr>
+          <w:lang w:val="fr-CA"/>
+        </w:rPr>
+        <w:t>joe</w:t>
+      </w:r>
+      <w:proofErr w:type="spellEnd"/>
+      <w:r>
+        <w:rPr>
+          <w:lang w:val="fr-CA"/>
+        </w:rPr>
+        <w:t>. Que fait cette commande? Expliquez le résultat.</w:t>
+      </w:r>
+    </w:p>
+    <w:p>
+      <w:pPr>
+        <w:pStyle w:val="Paragraphedeliste"/>
+        <w:jc w:val="both"/>
+        <w:rPr>
+          <w:lang w:val="fr-CA"/>
+        </w:rPr>
+      </w:pPr>
+    </w:p>
+    <w:p>
+      <w:pPr>
+        <w:jc w:val="both"/>
+        <w:rPr>
+          <w:lang w:val="fr-CA"/>
+        </w:rPr>
+      </w:pPr>
+      <w:r>
+        <w:rPr>
+          <w:lang w:val="fr-CA"/>
+        </w:rPr>
+        <w:t>La commande est utilisée afin de déterminer quels ports sont ouvert sur un réseau. Cette commande nous informe de plusieurs choses sur ces ports comme par exemple les services disponibles sur ces ports ainsi que le système d’exploitation de l’hôte offrant ce service. L’option « </w:t>
+      </w:r>
+      <w:proofErr w:type="spellStart"/>
+      <w:r>
+        <w:rPr>
+          <w:lang w:val="fr-CA"/>
+        </w:rPr>
+        <w:t>sT</w:t>
+      </w:r>
+      <w:proofErr w:type="spellEnd"/>
+      <w:r>
+        <w:rPr>
+          <w:lang w:val="fr-CA"/>
+        </w:rPr>
+        <w:t xml:space="preserve"> » de </w:t>
+      </w:r>
+      <w:proofErr w:type="spellStart"/>
+      <w:r>
+        <w:rPr>
+          <w:lang w:val="fr-CA"/>
+        </w:rPr>
+        <w:t>nMap</w:t>
+      </w:r>
+      <w:proofErr w:type="spellEnd"/>
+      <w:r>
+        <w:rPr>
+          <w:lang w:val="fr-CA"/>
+        </w:rPr>
+        <w:t xml:space="preserve"> spécifie de faire un scan en essayant d’ouvrir une connexion TCP sur les ports. Les deux adresses suivant le paramètre « </w:t>
+      </w:r>
+      <w:proofErr w:type="spellStart"/>
+      <w:r>
+        <w:rPr>
+          <w:lang w:val="fr-CA"/>
+        </w:rPr>
+        <w:t>sT</w:t>
+      </w:r>
+      <w:proofErr w:type="spellEnd"/>
+      <w:r>
+        <w:rPr>
+          <w:lang w:val="fr-CA"/>
+        </w:rPr>
+        <w:t xml:space="preserve"> » spécifie à </w:t>
+      </w:r>
+      <w:proofErr w:type="spellStart"/>
+      <w:r>
+        <w:rPr>
+          <w:lang w:val="fr-CA"/>
+        </w:rPr>
+        <w:t>nMap</w:t>
+      </w:r>
+      <w:proofErr w:type="spellEnd"/>
+      <w:r>
+        <w:rPr>
+          <w:lang w:val="fr-CA"/>
+        </w:rPr>
+        <w:t xml:space="preserve"> sur quelle plage d’adresse la tentative de connexion TCP devrait se faire. Dans le cas de la première adresse spécifier, on scan les ports sur toutes les adresses IP entre 192.168.211.0 et 192.168.214.255. Le tiret dans le 3</w:t>
+      </w:r>
+      <w:r>
+        <w:rPr>
+          <w:vertAlign w:val="superscript"/>
+          <w:lang w:val="fr-CA"/>
+        </w:rPr>
+        <w:t>ième</w:t>
+      </w:r>
+      <w:r>
+        <w:rPr>
+          <w:lang w:val="fr-CA"/>
+        </w:rPr>
+        <w:t xml:space="preserve"> octet veut donc simplement dire que l’on veut faire le scan entre les deux valeurs spécifier. L’étoile à la fin des deux adresses IP signifie que toutes les possibilités doivent être tester entre 0 et 255. Finalement, l’option « --open » permet de filtrer les résultats que </w:t>
+      </w:r>
+      <w:proofErr w:type="spellStart"/>
+      <w:r>
+        <w:rPr>
+          <w:lang w:val="fr-CA"/>
+        </w:rPr>
+        <w:t>nMap</w:t>
+      </w:r>
+      <w:proofErr w:type="spellEnd"/>
+      <w:r>
+        <w:rPr>
+          <w:lang w:val="fr-CA"/>
+        </w:rPr>
+        <w:t xml:space="preserve"> donne afin d’afficher seulement les ports qui sont ouvert auquel il est possible de se connecter.</w:t>
+      </w:r>
+    </w:p>
+    <w:p>
+      <w:pPr>
+        <w:pStyle w:val="Paragraphedeliste"/>
+        <w:jc w:val="both"/>
+        <w:rPr>
+          <w:lang w:val="fr-CA"/>
+        </w:rPr>
+      </w:pPr>
+    </w:p>
+    <w:p>
+      <w:pPr>
+        <w:jc w:val="both"/>
+        <w:rPr>
+          <w:lang w:val="fr-CA"/>
+        </w:rPr>
+      </w:pPr>
+      <w:r>
+        <w:rPr>
+          <w:lang w:val="fr-CA"/>
+        </w:rPr>
+        <w:lastRenderedPageBreak/>
+        <w:t xml:space="preserve">Le résultat nous montre que les ports ouverts et disponibles depuis le réseau du </w:t>
+      </w:r>
+      <w:proofErr w:type="spellStart"/>
+      <w:r>
+        <w:rPr>
+          <w:lang w:val="fr-CA"/>
+        </w:rPr>
+        <w:t>Poste_internet</w:t>
+      </w:r>
+      <w:proofErr w:type="spellEnd"/>
+      <w:r>
+        <w:rPr>
+          <w:lang w:val="fr-CA"/>
+        </w:rPr>
+        <w:t xml:space="preserve"> sont tous disponibles depuis l’adresse 123.45.67.4. Tous les ports ouverts et disponibles sont ceux que le service NAT du pare-feu externe redirige.  </w:t>
+      </w:r>
+    </w:p>
+    <w:p>
+      <w:pPr>
+        <w:jc w:val="both"/>
+        <w:rPr>
+          <w:lang w:val="fr-CA"/>
+        </w:rPr>
+      </w:pPr>
+      <w:r>
+        <w:rPr>
+          <w:noProof/>
+          <w:lang w:val="fr-CA"/>
+        </w:rPr>
+        <w:drawing>
+          <wp:inline distT="0" distB="0" distL="0" distR="0">
+            <wp:extent cx="4933315" cy="1786255"/>
+            <wp:effectExtent l="0" t="0" r="635" b="4445"/>
+            <wp:docPr id="4" name="Image 4"/>
+            <wp:cNvGraphicFramePr>
+              <a:graphicFrameLocks xmlns:a="http://schemas.openxmlformats.org/drawingml/2006/main" noChangeAspect="1"/>
+            </wp:cNvGraphicFramePr>
+            <a:graphic xmlns:a="http://schemas.openxmlformats.org/drawingml/2006/main">
+              <a:graphicData uri="http://schemas.openxmlformats.org/drawingml/2006/picture">
+                <pic:pic xmlns:pic="http://schemas.openxmlformats.org/drawingml/2006/picture">
+                  <pic:nvPicPr>
+                    <pic:cNvPr id="0" name="Image 2"/>
+                    <pic:cNvPicPr>
+                      <a:picLocks noChangeAspect="1" noChangeArrowheads="1"/>
+                    </pic:cNvPicPr>
+                  </pic:nvPicPr>
+                  <pic:blipFill>
+                    <a:blip r:embed="rId9">
+                      <a:extLst>
+                        <a:ext uri="{28A0092B-C50C-407E-A947-70E740481C1C}">
+                          <a14:useLocalDpi xmlns:a14="http://schemas.microsoft.com/office/drawing/2010/main" val="0"/>
+                        </a:ext>
+                      </a:extLst>
+                    </a:blip>
+                    <a:srcRect/>
+                    <a:stretch>
+                      <a:fillRect/>
+                    </a:stretch>
+                  </pic:blipFill>
+                  <pic:spPr bwMode="auto">
+                    <a:xfrm>
+                      <a:off x="0" y="0"/>
+                      <a:ext cx="4933315" cy="1786255"/>
+                    </a:xfrm>
+                    <a:prstGeom prst="rect">
+                      <a:avLst/>
+                    </a:prstGeom>
+                    <a:noFill/>
+                    <a:ln>
+                      <a:noFill/>
+                    </a:ln>
+                  </pic:spPr>
+                </pic:pic>
+              </a:graphicData>
+            </a:graphic>
+          </wp:inline>
+        </w:drawing>
+      </w:r>
+    </w:p>
+    <w:p>
+      <w:pPr>
+        <w:pStyle w:val="Paragraphedeliste"/>
+        <w:jc w:val="both"/>
+        <w:rPr>
+          <w:lang w:val="fr-CA"/>
+        </w:rPr>
+      </w:pPr>
+    </w:p>
+    <w:p>
+      <w:pPr>
+        <w:pStyle w:val="Titre2"/>
+        <w:spacing w:after="240"/>
+        <w:rPr>
+          <w:lang w:val="fr-CA"/>
+        </w:rPr>
+      </w:pPr>
+      <w:r>
+        <w:rPr>
+          <w:lang w:val="fr-CA"/>
+        </w:rPr>
+        <w:t xml:space="preserve">C - </w:t>
+      </w:r>
+      <w:r>
+        <w:rPr>
+          <w:lang w:val="fr-CA"/>
+        </w:rPr>
+        <w:t>Que fait un service VPN? Expliquez le nouveau résultat.</w:t>
+      </w:r>
+    </w:p>
+    <w:p>
+      <w:pPr>
+        <w:jc w:val="both"/>
+        <w:rPr>
+          <w:lang w:val="fr-CA"/>
+        </w:rPr>
+      </w:pPr>
+      <w:r>
+        <w:rPr>
+          <w:lang w:val="fr-CA"/>
+        </w:rPr>
+        <w:t xml:space="preserve">Un VPN permet de créer un réseau virtuel privé qui redirige en quelque sorte le trafic. Maintenant, si le </w:t>
+      </w:r>
+      <w:proofErr w:type="spellStart"/>
+      <w:r>
+        <w:rPr>
+          <w:lang w:val="fr-CA"/>
+        </w:rPr>
+        <w:t>Poste_internet</w:t>
+      </w:r>
+      <w:proofErr w:type="spellEnd"/>
+      <w:r>
+        <w:rPr>
+          <w:lang w:val="fr-CA"/>
+        </w:rPr>
+        <w:t xml:space="preserve"> veut faire une requête, il doit passer par le VPN en premier lieu. C’est pour cela que maintenant que tout passe par le VPN que le </w:t>
+      </w:r>
+      <w:proofErr w:type="spellStart"/>
+      <w:r>
+        <w:rPr>
+          <w:lang w:val="fr-CA"/>
+        </w:rPr>
+        <w:t>Poste_internet</w:t>
+      </w:r>
+      <w:proofErr w:type="spellEnd"/>
+      <w:r>
+        <w:rPr>
+          <w:lang w:val="fr-CA"/>
+        </w:rPr>
+        <w:t xml:space="preserve"> n’est plus capable de voir les ports ouverts de l’adresse IP 123.45.67.4.</w:t>
+      </w:r>
+    </w:p>
+    <w:p>
+      <w:pPr>
+        <w:jc w:val="both"/>
+        <w:rPr>
+          <w:lang w:val="fr-CA"/>
+        </w:rPr>
+      </w:pPr>
+      <w:r>
+        <w:rPr>
+          <w:noProof/>
+          <w:lang w:val="fr-CA"/>
+        </w:rPr>
+        <w:drawing>
+          <wp:inline distT="0" distB="0" distL="0" distR="0">
+            <wp:extent cx="5465445" cy="1414145"/>
+            <wp:effectExtent l="0" t="0" r="1905" b="0"/>
+            <wp:docPr id="3" name="Image 3"/>
+            <wp:cNvGraphicFramePr>
+              <a:graphicFrameLocks xmlns:a="http://schemas.openxmlformats.org/drawingml/2006/main" noChangeAspect="1"/>
+            </wp:cNvGraphicFramePr>
+            <a:graphic xmlns:a="http://schemas.openxmlformats.org/drawingml/2006/main">
+              <a:graphicData uri="http://schemas.openxmlformats.org/drawingml/2006/picture">
+                <pic:pic xmlns:pic="http://schemas.openxmlformats.org/drawingml/2006/picture">
+                  <pic:nvPicPr>
+                    <pic:cNvPr id="0" name="Image 3"/>
+                    <pic:cNvPicPr>
+                      <a:picLocks noChangeAspect="1" noChangeArrowheads="1"/>
+                    </pic:cNvPicPr>
+                  </pic:nvPicPr>
+                  <pic:blipFill>
+                    <a:blip r:embed="rId10">
+                      <a:extLst>
+                        <a:ext uri="{28A0092B-C50C-407E-A947-70E740481C1C}">
+                          <a14:useLocalDpi xmlns:a14="http://schemas.microsoft.com/office/drawing/2010/main" val="0"/>
+                        </a:ext>
+                      </a:extLst>
+                    </a:blip>
+                    <a:srcRect/>
+                    <a:stretch>
+                      <a:fillRect/>
+                    </a:stretch>
+                  </pic:blipFill>
+                  <pic:spPr bwMode="auto">
+                    <a:xfrm>
+                      <a:off x="0" y="0"/>
+                      <a:ext cx="5465445" cy="1414145"/>
+                    </a:xfrm>
+                    <a:prstGeom prst="rect">
+                      <a:avLst/>
+                    </a:prstGeom>
+                    <a:noFill/>
+                    <a:ln>
+                      <a:noFill/>
+                    </a:ln>
+                  </pic:spPr>
+                </pic:pic>
+              </a:graphicData>
+            </a:graphic>
+          </wp:inline>
+        </w:drawing>
+      </w:r>
+    </w:p>
+    <w:p>
+      <w:pPr>
+        <w:pStyle w:val="Paragraphedeliste"/>
+        <w:jc w:val="both"/>
+        <w:rPr>
+          <w:lang w:val="fr-CA"/>
+        </w:rPr>
+      </w:pPr>
+    </w:p>
+    <w:p>
+      <w:pPr>
+        <w:pStyle w:val="Titre2"/>
+        <w:rPr>
+          <w:lang w:val="fr-CA"/>
+        </w:rPr>
+      </w:pPr>
+      <w:r>
+        <w:rPr>
+          <w:lang w:val="fr-CA"/>
+        </w:rPr>
+        <w:t xml:space="preserve">D - </w:t>
+      </w:r>
+      <w:r>
+        <w:rPr>
+          <w:lang w:val="fr-CA"/>
+        </w:rPr>
+        <w:t xml:space="preserve">Comparez les informations obtenues à l’aide de </w:t>
+      </w:r>
+      <w:proofErr w:type="spellStart"/>
+      <w:r>
+        <w:rPr>
+          <w:lang w:val="fr-CA"/>
+        </w:rPr>
+        <w:t>nmap</w:t>
+      </w:r>
+      <w:proofErr w:type="spellEnd"/>
+      <w:r>
+        <w:rPr>
+          <w:lang w:val="fr-CA"/>
+        </w:rPr>
+        <w:t xml:space="preserve"> à votre schéma du réseau. Expliquez les différences.</w:t>
+      </w:r>
+    </w:p>
+    <w:p>
+      <w:pPr>
+        <w:pStyle w:val="Paragraphedeliste"/>
+        <w:jc w:val="both"/>
+        <w:rPr>
+          <w:lang w:val="fr-CA"/>
+        </w:rPr>
+      </w:pPr>
+    </w:p>
+    <w:p>
+      <w:pPr>
+        <w:jc w:val="both"/>
+        <w:rPr>
+          <w:lang w:val="fr-CA"/>
+        </w:rPr>
+      </w:pPr>
+      <w:r>
+        <w:rPr>
+          <w:lang w:val="fr-CA"/>
+        </w:rPr>
+        <w:t xml:space="preserve">La différence entre les deux </w:t>
+      </w:r>
+      <w:proofErr w:type="spellStart"/>
+      <w:r>
+        <w:rPr>
+          <w:lang w:val="fr-CA"/>
+        </w:rPr>
+        <w:t>nMap</w:t>
+      </w:r>
+      <w:proofErr w:type="spellEnd"/>
+      <w:r>
+        <w:rPr>
+          <w:lang w:val="fr-CA"/>
+        </w:rPr>
+        <w:t xml:space="preserve"> est que la première fois, le </w:t>
+      </w:r>
+      <w:proofErr w:type="spellStart"/>
+      <w:r>
+        <w:rPr>
+          <w:lang w:val="fr-CA"/>
+        </w:rPr>
+        <w:t>Poste_internet</w:t>
+      </w:r>
+      <w:proofErr w:type="spellEnd"/>
+      <w:r>
+        <w:rPr>
+          <w:lang w:val="fr-CA"/>
+        </w:rPr>
+        <w:t xml:space="preserve"> ainsi que le pare-feu externe étaient </w:t>
+      </w:r>
+      <w:r>
+        <w:rPr>
+          <w:lang w:val="fr-CA"/>
+        </w:rPr>
+        <w:t>tous</w:t>
+      </w:r>
+      <w:r>
+        <w:rPr>
+          <w:lang w:val="fr-CA"/>
+        </w:rPr>
+        <w:t xml:space="preserve"> deux dans le même réseau soit 123.45.67.0/24 tandis qu’une fois le VPN ouvert, les deux ordinateurs n’étaient plus dans le même réseau local à cause du niveau d’abstraction que le VPN apporte. Donc la première fois que la commande </w:t>
+      </w:r>
+      <w:proofErr w:type="spellStart"/>
+      <w:r>
+        <w:rPr>
+          <w:lang w:val="fr-CA"/>
+        </w:rPr>
+        <w:t>nMap</w:t>
+      </w:r>
+      <w:proofErr w:type="spellEnd"/>
+      <w:r>
+        <w:rPr>
+          <w:lang w:val="fr-CA"/>
+        </w:rPr>
+        <w:t xml:space="preserve"> fut lancer, le </w:t>
+      </w:r>
+      <w:proofErr w:type="spellStart"/>
+      <w:r>
+        <w:rPr>
+          <w:lang w:val="fr-CA"/>
+        </w:rPr>
+        <w:t>Poste_internet</w:t>
+      </w:r>
+      <w:proofErr w:type="spellEnd"/>
+      <w:r>
+        <w:rPr>
+          <w:lang w:val="fr-CA"/>
+        </w:rPr>
+        <w:t xml:space="preserve"> à pus voire les ports d’ouvert tandis que la deuxième fois il n’a pas eu cette occasion.</w:t>
+      </w:r>
+    </w:p>
+    <w:p>
+      <w:pPr>
+        <w:pStyle w:val="Paragraphedeliste"/>
+        <w:jc w:val="both"/>
+        <w:rPr>
+          <w:lang w:val="fr-CA"/>
+        </w:rPr>
+      </w:pPr>
+    </w:p>
+    <w:p>
+      <w:pPr>
+        <w:pStyle w:val="Titre2"/>
+        <w:spacing w:after="240"/>
+        <w:rPr>
+          <w:lang w:val="fr-CA"/>
+        </w:rPr>
+      </w:pPr>
+      <w:r>
+        <w:rPr>
+          <w:lang w:val="fr-CA"/>
+        </w:rPr>
+        <w:lastRenderedPageBreak/>
+        <w:t xml:space="preserve">E - </w:t>
+      </w:r>
+      <w:r>
+        <w:rPr>
+          <w:lang w:val="fr-CA"/>
+        </w:rPr>
+        <w:t>Quel est l’avantage du NAT contre un balayage de ports?</w:t>
+      </w:r>
+    </w:p>
+    <w:p>
+      <w:pPr>
+        <w:jc w:val="both"/>
+        <w:rPr>
+          <w:lang w:val="fr-CA"/>
+        </w:rPr>
+      </w:pPr>
+      <w:r>
+        <w:rPr>
+          <w:lang w:val="fr-CA"/>
+        </w:rPr>
+        <w:t xml:space="preserve">Le NAT peut appliquer des restrictions qui font en sorte qu’il présente certains ports selon la provenance de la requête. Ainsi un balayage des ports provenant de l’extérieur du réseau peut être prévenue. </w:t>
+      </w:r>
+    </w:p>
+    <w:p>
+      <w:pPr>
+        <w:jc w:val="both"/>
+        <w:rPr>
+          <w:lang w:val="fr-CA"/>
+        </w:rPr>
+      </w:pPr>
+    </w:p>
+    <w:p>
+      <w:pPr>
+        <w:pStyle w:val="Titre2"/>
+        <w:spacing w:after="240"/>
+        <w:rPr>
+          <w:lang w:val="fr-CA"/>
+        </w:rPr>
+      </w:pPr>
+      <w:r>
+        <w:rPr>
+          <w:lang w:val="fr-CA"/>
+        </w:rPr>
+        <w:t xml:space="preserve">F - </w:t>
+      </w:r>
+      <w:r>
+        <w:rPr>
+          <w:lang w:val="fr-CA"/>
+        </w:rPr>
+        <w:t xml:space="preserve">Pour les deux utilisations de </w:t>
+      </w:r>
+      <w:proofErr w:type="spellStart"/>
+      <w:r>
+        <w:rPr>
+          <w:lang w:val="fr-CA"/>
+        </w:rPr>
+        <w:t>nmap</w:t>
+      </w:r>
+      <w:proofErr w:type="spellEnd"/>
+      <w:r>
+        <w:rPr>
+          <w:lang w:val="fr-CA"/>
+        </w:rPr>
+        <w:t xml:space="preserve">, dîtes à quel endroit du réseau il aurait fallu placer un IDS (Intrusion </w:t>
+      </w:r>
+      <w:proofErr w:type="spellStart"/>
+      <w:r>
+        <w:rPr>
+          <w:lang w:val="fr-CA"/>
+        </w:rPr>
+        <w:t>Detection</w:t>
+      </w:r>
+      <w:proofErr w:type="spellEnd"/>
+      <w:r>
+        <w:rPr>
+          <w:lang w:val="fr-CA"/>
+        </w:rPr>
+        <w:t xml:space="preserve"> System) pour détecter le balayage de ports.</w:t>
+      </w:r>
+    </w:p>
+    <w:p>
+      <w:pPr>
+        <w:jc w:val="both"/>
+        <w:rPr>
+          <w:lang w:val="fr-CA"/>
+        </w:rPr>
+      </w:pPr>
+      <w:r>
+        <w:rPr>
+          <w:lang w:val="fr-CA"/>
+        </w:rPr>
+        <w:t>Ajouter un IDS à mon pare-feu externe aurait permis de détecter le balayage de ports.</w:t>
+      </w:r>
+    </w:p>
+    <w:p>
+      <w:pPr>
+        <w:rPr>
+          <w:rFonts w:asciiTheme="majorHAnsi" w:eastAsiaTheme="majorEastAsia" w:hAnsiTheme="majorHAnsi" w:cstheme="majorBidi"/>
+          <w:color w:val="2E74B5" w:themeColor="accent1" w:themeShade="BF"/>
+          <w:sz w:val="32"/>
+          <w:szCs w:val="32"/>
+          <w:lang w:val="fr-CA"/>
+        </w:rPr>
+      </w:pPr>
+      <w:r>
+        <w:rPr>
+          <w:lang w:val="fr-CA"/>
+        </w:rPr>
+        <w:br w:type="page"/>
       </w:r>
       <w:bookmarkStart w:id="1" w:name="_GoBack"/>
       <w:bookmarkEnd w:id="1"/>
-      <w:r>
-        <w:rPr>
-          <w:lang w:val="fr-CA"/>
-        </w:rPr>
-        <w:t xml:space="preserve"> de l’extérieur du réseau privée.</w:t>
-      </w:r>
-    </w:p>
-    <w:p>
-      <w:pPr>
-        <w:rPr>
-          <w:lang w:val="fr-CA"/>
-        </w:rPr>
-      </w:pPr>
-      <w:r>
-        <w:rPr>
-          <w:lang w:val="fr-CA"/>
-        </w:rPr>
-        <w:t xml:space="preserve">DEST : Pour la </w:t>
-      </w:r>
-      <w:r>
-        <w:rPr>
-          <w:lang w:val="fr-CA"/>
-        </w:rPr>
-        <w:t xml:space="preserve">destination </w:t>
-      </w:r>
-      <w:proofErr w:type="spellStart"/>
-      <w:r>
-        <w:rPr>
-          <w:lang w:val="fr-CA"/>
-        </w:rPr>
-        <w:t>dmz</w:t>
-      </w:r>
-      <w:proofErr w:type="spellEnd"/>
-      <w:r>
-        <w:rPr>
-          <w:lang w:val="fr-CA"/>
-        </w:rPr>
-        <w:t xml:space="preserve"> :192.168.211.3, le but de </w:t>
-      </w:r>
-      <w:proofErr w:type="spellStart"/>
-      <w:r>
-        <w:rPr>
-          <w:lang w:val="fr-CA"/>
-        </w:rPr>
-        <w:t>dmz</w:t>
-      </w:r>
-      <w:proofErr w:type="spellEnd"/>
-      <w:r>
-        <w:rPr>
-          <w:lang w:val="fr-CA"/>
-        </w:rPr>
-        <w:t xml:space="preserve"> est d’isoler les systèmes du réseau local des serveurs qui sont exposés sur internet. Ainsi, si un des serveurs est compromis, il reste encore un firewall ente le système compromis et les systèmes locaux.</w:t>
-      </w:r>
-    </w:p>
-    <w:p>
-      <w:pPr>
-        <w:rPr>
-          <w:lang w:val="fr-CA"/>
-        </w:rPr>
-      </w:pPr>
-      <w:r>
-        <w:rPr>
-          <w:lang w:val="fr-CA"/>
-        </w:rPr>
-        <w:t>PROTO : Signifie le protocole de communication soit TCP ou UDP.</w:t>
-      </w:r>
-    </w:p>
-    <w:p>
-      <w:pPr>
-        <w:rPr>
-          <w:lang w:val="fr-CA"/>
-        </w:rPr>
-      </w:pPr>
-      <w:r>
-        <w:rPr>
-          <w:lang w:val="fr-CA"/>
-        </w:rPr>
-        <w:t>D-PORT : Signifie le port de destination.</w:t>
-      </w:r>
-    </w:p>
-    <w:p>
-      <w:pPr>
-        <w:rPr>
-          <w:lang w:val="fr-CA"/>
-        </w:rPr>
-      </w:pPr>
-      <w:r>
-        <w:rPr>
-          <w:lang w:val="fr-CA"/>
-        </w:rPr>
-        <w:br w:type="page"/>
-      </w:r>
     </w:p>
     <w:p>
       <w:pPr>
@@ -1229,7 +1946,7 @@
                     </pic:cNvPicPr>
                   </pic:nvPicPr>
                   <pic:blipFill>
-                    <a:blip r:embed="rId7">
+                    <a:blip r:embed="rId11">
                       <a:extLst>
                         <a:ext uri="{28A0092B-C50C-407E-A947-70E740481C1C}">
                           <a14:useLocalDpi xmlns:a14="http://schemas.microsoft.com/office/drawing/2010/main" val="0"/>
@@ -1469,6 +2186,7 @@
       <w:r>
         <w:rPr>
           <w:noProof/>
+          <w:lang w:val="fr-CA"/>
         </w:rPr>
         <w:drawing>
           <wp:inline distT="0" distB="0" distL="0" distR="0">
@@ -1488,7 +2206,7 @@
                     </pic:cNvPicPr>
                   </pic:nvPicPr>
                   <pic:blipFill rotWithShape="1">
-                    <a:blip r:embed="rId8">
+                    <a:blip r:embed="rId12">
                       <a:extLst>
                         <a:ext uri="{28A0092B-C50C-407E-A947-70E740481C1C}">
                           <a14:useLocalDpi xmlns:a14="http://schemas.microsoft.com/office/drawing/2010/main" val="0"/>
@@ -1531,6 +2249,7 @@
       <w:r>
         <w:rPr>
           <w:noProof/>
+          <w:lang w:val="fr-CA"/>
         </w:rPr>
         <w:drawing>
           <wp:inline distT="0" distB="0" distL="0" distR="0">
@@ -1550,7 +2269,7 @@
                     </pic:cNvPicPr>
                   </pic:nvPicPr>
                   <pic:blipFill>
-                    <a:blip r:embed="rId9">
+                    <a:blip r:embed="rId13">
                       <a:extLst>
                         <a:ext uri="{28A0092B-C50C-407E-A947-70E740481C1C}">
                           <a14:useLocalDpi xmlns:a14="http://schemas.microsoft.com/office/drawing/2010/main" val="0"/>
@@ -1592,25 +2311,7 @@
         <w:rPr>
           <w:lang w:val="fr-CA"/>
         </w:rPr>
-        <w:t xml:space="preserve">Sur le poste admin, le </w:t>
-      </w:r>
-      <w:r>
-        <w:rPr>
-          <w:lang w:val="fr-CA"/>
-        </w:rPr>
-        <w:t>programme Adobe Reader</w:t>
-      </w:r>
-      <w:r>
-        <w:rPr>
-          <w:lang w:val="fr-CA"/>
-        </w:rPr>
-        <w:t xml:space="preserve"> </w:t>
-      </w:r>
-      <w:r>
-        <w:rPr>
-          <w:lang w:val="fr-CA"/>
-        </w:rPr>
-        <w:t>a un statut d’aucune réponse (gelé), tandis que sur le poste internet nous voyons que l’utilisateur a ouvert la pièce jointe et que nous sommes prêts à passer à l’action.</w:t>
+        <w:t>Sur le poste admin, le programme Adobe Reader a un statut d’aucune réponse (gelé), tandis que sur le poste internet nous voyons que l’utilisateur a ouvert la pièce jointe et que nous sommes prêts à passer à l’action.</w:t>
       </w:r>
     </w:p>
     <w:p>
@@ -1638,32 +2339,20 @@
         <w:rPr>
           <w:lang w:val="fr-CA"/>
         </w:rPr>
-        <w:t xml:space="preserve"> ? </w:t>
-      </w:r>
-      <w:r>
-        <w:rPr>
-          <w:lang w:val="fr-CA"/>
-        </w:rPr>
-        <w:t>Expliquez.</w:t>
-      </w:r>
-    </w:p>
-    <w:p>
-      <w:pPr>
-        <w:rPr>
-          <w:lang w:val="fr-CA"/>
-        </w:rPr>
-      </w:pPr>
-      <w:r>
-        <w:rPr>
-          <w:lang w:val="fr-CA"/>
-        </w:rPr>
-        <w:t>Le programme Adobe Reader s’est arrê</w:t>
-      </w:r>
-      <w:r>
-        <w:rPr>
-          <w:lang w:val="fr-CA"/>
-        </w:rPr>
-        <w:t xml:space="preserve">té et nous ne voyons aucune trace que nous avons subis une attaque. </w:t>
+        <w:t xml:space="preserve"> ? Expliquez.</w:t>
+      </w:r>
+    </w:p>
+    <w:p>
+      <w:pPr>
+        <w:rPr>
+          <w:lang w:val="fr-CA"/>
+        </w:rPr>
+      </w:pPr>
+      <w:r>
+        <w:rPr>
+          <w:lang w:val="fr-CA"/>
+        </w:rPr>
+        <w:t xml:space="preserve">Le programme Adobe Reader s’est arrêté et nous ne voyons aucune trace que nous avons subis une attaque. </w:t>
       </w:r>
     </w:p>
     <w:p>
@@ -1715,6 +2404,127 @@
     </w:sectPr>
   </w:body>
 </w:document>
+</file>
+
+<file path=word/numbering.xml><?xml version="1.0" encoding="utf-8"?>
+<w:numbering xmlns:wpc="http://schemas.microsoft.com/office/word/2010/wordprocessingCanvas" xmlns:cx="http://schemas.microsoft.com/office/drawing/2014/chartex" xmlns:cx1="http://schemas.microsoft.com/office/drawing/2015/9/8/chartex" xmlns:cx2="http://schemas.microsoft.com/office/drawing/2015/10/21/chartex" xmlns:cx3="http://schemas.microsoft.com/office/drawing/2016/5/9/chartex" xmlns:cx4="http://schemas.microsoft.com/office/drawing/2016/5/10/chartex" xmlns:cx5="http://schemas.microsoft.com/office/drawing/2016/5/11/chartex" xmlns:cx6="http://schemas.microsoft.com/office/drawing/2016/5/12/chartex" xmlns:cx7="http://schemas.microsoft.com/office/drawing/2016/5/13/chartex" xmlns:cx8="http://schemas.microsoft.com/office/drawing/2016/5/14/chartex" xmlns:mc="http://schemas.openxmlformats.org/markup-compatibility/2006" xmlns:aink="http://schemas.microsoft.com/office/drawing/2016/ink" xmlns:am3d="http://schemas.microsoft.com/office/drawing/2017/model3d" xmlns:o="urn:schemas-microsoft-com:office:office" xmlns:r="http://schemas.openxmlformats.org/officeDocument/2006/relationships" xmlns:m="http://schemas.openxmlformats.org/officeDocument/2006/math" xmlns:v="urn:schemas-microsoft-com:vml" xmlns:wp14="http://schemas.microsoft.com/office/word/2010/wordprocessingDrawing" xmlns:wp="http://schemas.openxmlformats.org/drawingml/2006/wordprocessingDrawing" xmlns:w10="urn:schemas-microsoft-com:office:word" xmlns:w="http://schemas.openxmlformats.org/wordprocessingml/2006/main" xmlns:w14="http://schemas.microsoft.com/office/word/2010/wordml" xmlns:w15="http://schemas.microsoft.com/office/word/2012/wordml" xmlns:w16cid="http://schemas.microsoft.com/office/word/2016/wordml/cid" xmlns:w16se="http://schemas.microsoft.com/office/word/2015/wordml/symex" xmlns:wpg="http://schemas.microsoft.com/office/word/2010/wordprocessingGroup" xmlns:wpi="http://schemas.microsoft.com/office/word/2010/wordprocessingInk" xmlns:wne="http://schemas.microsoft.com/office/word/2006/wordml" xmlns:wps="http://schemas.microsoft.com/office/word/2010/wordprocessingShape" mc:Ignorable="w14 w15 w16se w16cid wp14">
+  <w:abstractNum w:abstractNumId="0" w15:restartNumberingAfterBreak="0">
+    <w:nsid w:val="6ABD27BB"/>
+    <w:multiLevelType w:val="hybridMultilevel"/>
+    <w:tmpl w:val="DEC276DC"/>
+    <w:lvl w:ilvl="0" w:tplc="0C0C0017">
+      <w:start w:val="1"/>
+      <w:numFmt w:val="lowerLetter"/>
+      <w:lvlText w:val="%1)"/>
+      <w:lvlJc w:val="left"/>
+      <w:pPr>
+        <w:ind w:left="720" w:hanging="360"/>
+      </w:pPr>
+    </w:lvl>
+    <w:lvl w:ilvl="1" w:tplc="0C0C0019">
+      <w:start w:val="1"/>
+      <w:numFmt w:val="lowerLetter"/>
+      <w:lvlText w:val="%2."/>
+      <w:lvlJc w:val="left"/>
+      <w:pPr>
+        <w:ind w:left="1440" w:hanging="360"/>
+      </w:pPr>
+    </w:lvl>
+    <w:lvl w:ilvl="2" w:tplc="0C0C001B">
+      <w:start w:val="1"/>
+      <w:numFmt w:val="lowerRoman"/>
+      <w:lvlText w:val="%3."/>
+      <w:lvlJc w:val="right"/>
+      <w:pPr>
+        <w:ind w:left="2160" w:hanging="180"/>
+      </w:pPr>
+    </w:lvl>
+    <w:lvl w:ilvl="3" w:tplc="0C0C000F">
+      <w:start w:val="1"/>
+      <w:numFmt w:val="decimal"/>
+      <w:lvlText w:val="%4."/>
+      <w:lvlJc w:val="left"/>
+      <w:pPr>
+        <w:ind w:left="2880" w:hanging="360"/>
+      </w:pPr>
+    </w:lvl>
+    <w:lvl w:ilvl="4" w:tplc="0C0C0019">
+      <w:start w:val="1"/>
+      <w:numFmt w:val="lowerLetter"/>
+      <w:lvlText w:val="%5."/>
+      <w:lvlJc w:val="left"/>
+      <w:pPr>
+        <w:ind w:left="3600" w:hanging="360"/>
+      </w:pPr>
+    </w:lvl>
+    <w:lvl w:ilvl="5" w:tplc="0C0C001B">
+      <w:start w:val="1"/>
+      <w:numFmt w:val="lowerRoman"/>
+      <w:lvlText w:val="%6."/>
+      <w:lvlJc w:val="right"/>
+      <w:pPr>
+        <w:ind w:left="4320" w:hanging="180"/>
+      </w:pPr>
+    </w:lvl>
+    <w:lvl w:ilvl="6" w:tplc="0C0C000F">
+      <w:start w:val="1"/>
+      <w:numFmt w:val="decimal"/>
+      <w:lvlText w:val="%7."/>
+      <w:lvlJc w:val="left"/>
+      <w:pPr>
+        <w:ind w:left="5040" w:hanging="360"/>
+      </w:pPr>
+    </w:lvl>
+    <w:lvl w:ilvl="7" w:tplc="0C0C0019">
+      <w:start w:val="1"/>
+      <w:numFmt w:val="lowerLetter"/>
+      <w:lvlText w:val="%8."/>
+      <w:lvlJc w:val="left"/>
+      <w:pPr>
+        <w:ind w:left="5760" w:hanging="360"/>
+      </w:pPr>
+    </w:lvl>
+    <w:lvl w:ilvl="8" w:tplc="0C0C001B">
+      <w:start w:val="1"/>
+      <w:numFmt w:val="lowerRoman"/>
+      <w:lvlText w:val="%9."/>
+      <w:lvlJc w:val="right"/>
+      <w:pPr>
+        <w:ind w:left="6480" w:hanging="180"/>
+      </w:pPr>
+    </w:lvl>
+  </w:abstractNum>
+  <w:num w:numId="1">
+    <w:abstractNumId w:val="0"/>
+    <w:lvlOverride w:ilvl="0">
+      <w:startOverride w:val="1"/>
+    </w:lvlOverride>
+    <w:lvlOverride w:ilvl="1">
+      <w:startOverride w:val="1"/>
+    </w:lvlOverride>
+    <w:lvlOverride w:ilvl="2">
+      <w:startOverride w:val="1"/>
+    </w:lvlOverride>
+    <w:lvlOverride w:ilvl="3">
+      <w:startOverride w:val="1"/>
+    </w:lvlOverride>
+    <w:lvlOverride w:ilvl="4">
+      <w:startOverride w:val="1"/>
+    </w:lvlOverride>
+    <w:lvlOverride w:ilvl="5">
+      <w:startOverride w:val="1"/>
+    </w:lvlOverride>
+    <w:lvlOverride w:ilvl="6">
+      <w:startOverride w:val="1"/>
+    </w:lvlOverride>
+    <w:lvlOverride w:ilvl="7">
+      <w:startOverride w:val="1"/>
+    </w:lvlOverride>
+    <w:lvlOverride w:ilvl="8">
+      <w:startOverride w:val="1"/>
+    </w:lvlOverride>
+  </w:num>
+</w:numbering>
 </file>
 
 <file path=word/styles.xml><?xml version="1.0" encoding="utf-8"?>
@@ -2236,6 +3046,18 @@
       </w:tblBorders>
     </w:tblPr>
   </w:style>
+  <w:style w:type="paragraph" w:styleId="Paragraphedeliste">
+    <w:name w:val="List Paragraph"/>
+    <w:basedOn w:val="Normal"/>
+    <w:uiPriority w:val="34"/>
+    <w:qFormat/>
+    <w:rsid w:val="009B031F"/>
+    <w:pPr>
+      <w:spacing w:line="256" w:lineRule="auto"/>
+      <w:ind w:left="720"/>
+      <w:contextualSpacing/>
+    </w:pPr>
+  </w:style>
 </w:styles>
 </file>
 

</xml_diff>